<commit_message>
fix: in Ball.java::render(): reuse logic from GameObject's render()
</commit_message>
<xml_diff>
--- a/Việc cần làm.docx
+++ b/Việc cần làm.docx
@@ -143,7 +143,16 @@
         <w:t>Phân thân</w:t>
       </w:r>
       <w:r>
-        <w:t>(Clone bullets): Vĩnh viễn tạo thêm 1 bullet</w:t>
+        <w:t xml:space="preserve">(Clone bullets): Vĩnh viễn tạo thêm </w:t>
+      </w:r>
+      <w:r>
+        <w:t>2</w:t>
+      </w:r>
+      <w:r>
+        <w:t xml:space="preserve"> bullet</w:t>
+      </w:r>
+      <w:r>
+        <w:t xml:space="preserve"> phóng ra từ Paddle</w:t>
       </w:r>
     </w:p>
     <w:p>
@@ -601,10 +610,7 @@
     </w:p>
     <w:p>
       <w:r>
-        <w:t xml:space="preserve">+ </w:t>
-      </w:r>
-      <w:r>
-        <w:t>Tăng kích cỡ bàn nảy: 45s, tăng lên 150%</w:t>
+        <w:t>+ Tăng kích cỡ bàn nảy: 45s, tăng lên 150%</w:t>
       </w:r>
     </w:p>
     <w:p>

</xml_diff>

<commit_message>
feat: lobby, fix: GameInfo now have clearer usage
</commit_message>
<xml_diff>
--- a/Việc cần làm.docx
+++ b/Việc cần làm.docx
@@ -744,6 +744,11 @@
     <w:p>
       <w:r>
         <w:t>Tên biến thống nhất là camelCase</w:t>
+      </w:r>
+    </w:p>
+    <w:p>
+      <w:r>
+        <w:t>Thêm luật cho vấn đề sửa code người khác</w:t>
       </w:r>
     </w:p>
     <w:p/>

</xml_diff>

<commit_message>
fix(intersect): Ball now use "line collision" algorithm, avoid strikethrough ball
</commit_message>
<xml_diff>
--- a/Việc cần làm.docx
+++ b/Việc cần làm.docx
@@ -751,6 +751,47 @@
         <w:t>Thêm luật cho vấn đề sửa code người khác</w:t>
       </w:r>
     </w:p>
+    <w:p>
+      <w:pPr>
+        <w:pStyle w:val="Heading2"/>
+      </w:pPr>
+      <w:r>
+        <w:t>Task lần 3</w:t>
+      </w:r>
+    </w:p>
+    <w:p>
+      <w:pPr>
+        <w:pStyle w:val="Heading3"/>
+      </w:pPr>
+      <w:r>
+        <w:t>Cường</w:t>
+      </w:r>
+    </w:p>
+    <w:p>
+      <w:r>
+        <w:t>Làm hệ thống Account và TopPlayer</w:t>
+      </w:r>
+    </w:p>
+    <w:p>
+      <w:pPr>
+        <w:pStyle w:val="Heading3"/>
+      </w:pPr>
+      <w:r>
+        <w:t>Tô Đức Anh</w:t>
+      </w:r>
+    </w:p>
+    <w:p>
+      <w:r>
+        <w:t>Nghiên cứu J</w:t>
+      </w:r>
+      <w:r>
+        <w:t>U</w:t>
+      </w:r>
+      <w:r>
+        <w:t>nit</w:t>
+      </w:r>
+    </w:p>
+    <w:p/>
     <w:p/>
     <w:p/>
     <w:p/>

</xml_diff>

<commit_message>
feat: code base for multiplayer mode
</commit_message>
<xml_diff>
--- a/Việc cần làm.docx
+++ b/Việc cần làm.docx
@@ -545,31 +545,6 @@
       </w:r>
     </w:p>
     <w:p>
-      <w:r>
-        <w:t xml:space="preserve">Thêm loại </w:t>
-      </w:r>
-      <w:r>
-        <w:t>Brick mới:</w:t>
-      </w:r>
-    </w:p>
-    <w:p>
-      <w:r>
-        <w:t xml:space="preserve">VengefulBrick: Khi mất máu hoàn toàn </w:t>
-      </w:r>
-      <w:r>
-        <w:t xml:space="preserve">sẽ phi về hướng paddle của người chơi, </w:t>
-      </w:r>
-      <w:r>
-        <w:t>nếu trúng paddle</w:t>
-      </w:r>
-      <w:r>
-        <w:t xml:space="preserve"> thì paddle sẽ bị tê liệt</w:t>
-      </w:r>
-      <w:r>
-        <w:t>(không thể sử dụng input)</w:t>
-      </w:r>
-    </w:p>
-    <w:p>
       <w:pPr>
         <w:pStyle w:val="Heading4"/>
       </w:pPr>
@@ -614,8 +589,136 @@
       </w:r>
     </w:p>
     <w:p>
+      <w:pPr>
+        <w:pStyle w:val="Heading4"/>
+      </w:pPr>
+      <w:r>
+        <w:t>Bình</w:t>
+      </w:r>
+    </w:p>
+    <w:p>
+      <w:r>
+        <w:br/>
+      </w:r>
+      <w:r>
+        <w:t>Vẽ Sprite cho Brick</w:t>
+      </w:r>
+    </w:p>
+    <w:p>
+      <w:r>
+        <w:t>Vẽ Sprite cho Power up</w:t>
+      </w:r>
+    </w:p>
+    <w:p>
+      <w:r>
+        <w:t>GameManager: lobby</w:t>
+      </w:r>
+    </w:p>
+    <w:p>
       <w:r>
         <w:t>Pause: khi Pause, tất cả các vật thể sẽ ngừng di chuyển</w:t>
+      </w:r>
+    </w:p>
+    <w:p>
+      <w:r>
+        <w:t>Nghiên cứu Multiplayer</w:t>
+      </w:r>
+    </w:p>
+    <w:p>
+      <w:pPr>
+        <w:pStyle w:val="Heading3"/>
+      </w:pPr>
+      <w:r>
+        <w:lastRenderedPageBreak/>
+        <w:t xml:space="preserve">Nhận xét Task </w:t>
+      </w:r>
+      <w:r>
+        <w:t>tuần 2</w:t>
+      </w:r>
+    </w:p>
+    <w:p>
+      <w:r>
+        <w:t>Diễn:</w:t>
+      </w:r>
+      <w:r>
+        <w:t xml:space="preserve"> </w:t>
+      </w:r>
+      <w:r>
+        <w:t xml:space="preserve">Ở hệ thống Trail lần trước, </w:t>
+      </w:r>
+      <w:r>
+        <w:t>Diễn đang triển khai lại “GameObject</w:t>
+      </w:r>
+      <w:r>
+        <w:t>(Trail)</w:t>
+      </w:r>
+      <w:r>
+        <w:t xml:space="preserve"> trong GameObject</w:t>
+      </w:r>
+      <w:r>
+        <w:t>(Ball)</w:t>
+      </w:r>
+      <w:r>
+        <w:t>”. Giải pháp</w:t>
+      </w:r>
+      <w:r>
+        <w:t xml:space="preserve"> mới</w:t>
+      </w:r>
+      <w:r>
+        <w:t xml:space="preserve"> là nên coi Trail như một GameObject. Trong hàm update() của Ball thì sẽ tạo</w:t>
+      </w:r>
+      <w:r>
+        <w:t xml:space="preserve"> gameObject</w:t>
+      </w:r>
+      <w:r>
+        <w:t xml:space="preserve"> Trail sau mỗi khoảng thời gian</w:t>
+      </w:r>
+      <w:r>
+        <w:t xml:space="preserve"> rồi nhét nó vào List&lt;GameObject&gt;</w:t>
+      </w:r>
+      <w:r>
+        <w:t xml:space="preserve"> trong GameInfo</w:t>
+      </w:r>
+    </w:p>
+    <w:p>
+      <w:r>
+        <w:t>Tên biến thống nhất là camelCase</w:t>
+      </w:r>
+    </w:p>
+    <w:p>
+      <w:pPr>
+        <w:pStyle w:val="Heading2"/>
+      </w:pPr>
+      <w:r>
+        <w:t>Task lần 3</w:t>
+      </w:r>
+    </w:p>
+    <w:p>
+      <w:r>
+        <w:t>Sau khi nghiên cứu Multiplayer xong, có một thay đổi quan trọng : Vì chế độ Multiplayer sắp ra mắt Paddle giờ đây không còn là Singleton nữa, thế nên Bình đã sửa code ở một số nơi, ví dụ là Ball.java, bỏ thuộc tính private Paddle paddle và va chạm với các Paddle bằng cách duyệt List</w:t>
+      </w:r>
+    </w:p>
+    <w:p>
+      <w:r>
+        <w:t>Có lẽ đây là lần cuối cùng giao task rồi, nếu có gì thắc mắc, thì nhắn tin lên nhóm luôn nhé hoặc lúc nào đi học lại thì bảo</w:t>
+      </w:r>
+    </w:p>
+    <w:p>
+      <w:r>
+        <w:t>Comment những hàm quan trọng nhé, vì cũng trong tiêu chí cộng điểm hàm getter/setter hoặc mấy hàm ngắn thì thôi</w:t>
+      </w:r>
+    </w:p>
+    <w:p>
+      <w:r>
+        <w:t>Khi xóa code ai đó, thông báo cho mọi người trước khi push để không bị conflict</w:t>
+      </w:r>
+    </w:p>
+    <w:p>
+      <w:pPr>
+        <w:pStyle w:val="Heading2"/>
+      </w:pPr>
+      <w:r>
+        <w:t>Diễn</w:t>
       </w:r>
     </w:p>
     <w:p>
@@ -634,149 +737,91 @@
     </w:p>
     <w:p>
       <w:r>
+        <w:t>+Vị trí paddle</w:t>
+      </w:r>
+    </w:p>
+    <w:p>
+      <w:r>
+        <w:t>+Các Power-up hiện có</w:t>
+      </w:r>
+    </w:p>
+    <w:p>
+      <w:pPr>
+        <w:pStyle w:val="Heading2"/>
+      </w:pPr>
+      <w:r>
+        <w:t>Cường</w:t>
+      </w:r>
+    </w:p>
+    <w:p>
+      <w:r>
+        <w:t>Tạo Boss và 1 hoặc 2 Brick mới cho game</w:t>
+      </w:r>
+    </w:p>
+    <w:p>
+      <w:r>
+        <w:t>Gợi ý</w:t>
+      </w:r>
+      <w:r>
+        <w:t xml:space="preserve"> loại Brick mới:</w:t>
+      </w:r>
+    </w:p>
+    <w:p>
+      <w:r>
+        <w:t xml:space="preserve">VengefulBrick: Khi mất máu hoàn toàn </w:t>
+      </w:r>
+      <w:r>
+        <w:t xml:space="preserve">sẽ phi về hướng paddle của người chơi, </w:t>
+      </w:r>
+      <w:r>
+        <w:t>nếu trúng paddle</w:t>
+      </w:r>
+      <w:r>
+        <w:t xml:space="preserve"> thì paddle sẽ bị tê liệt</w:t>
+      </w:r>
+      <w:r>
+        <w:t>(không thể sử dụng input)</w:t>
+      </w:r>
+    </w:p>
+    <w:p>
+      <w:r>
+        <w:t>Này cường trao đổi t nhé, gọi điện thẳng cho t luôn</w:t>
+      </w:r>
+    </w:p>
+    <w:p>
+      <w:pPr>
+        <w:pStyle w:val="Heading3"/>
+      </w:pPr>
+      <w:r>
+        <w:t>Bình</w:t>
+      </w:r>
+    </w:p>
+    <w:p>
+      <w:r>
+        <w:t>Thay đổi thuật toán collision thành collide theo đường thẳng</w:t>
+      </w:r>
+    </w:p>
+    <w:p>
+      <w:r>
+        <w:t>Làm hệ thống Account và TopPlayer</w:t>
+      </w:r>
+    </w:p>
+    <w:p>
+      <w:r>
+        <w:t>Hệ thống multiplayer</w:t>
+      </w:r>
+    </w:p>
+    <w:p>
+      <w:r>
+        <w:t>Tạo Scene chọn Level</w:t>
+      </w:r>
+    </w:p>
+    <w:p>
+      <w:pPr>
+        <w:pStyle w:val="Heading3"/>
+      </w:pPr>
+      <w:r>
         <w:lastRenderedPageBreak/>
-        <w:t>+Vị trí paddle</w:t>
-      </w:r>
-    </w:p>
-    <w:p>
-      <w:r>
-        <w:t>+Các Power-up hiện có</w:t>
-      </w:r>
-    </w:p>
-    <w:p>
-      <w:pPr>
-        <w:pStyle w:val="Heading4"/>
-      </w:pPr>
-      <w:r>
-        <w:t>Bình</w:t>
-      </w:r>
-    </w:p>
-    <w:p>
-      <w:r>
-        <w:br/>
-      </w:r>
-      <w:r>
-        <w:t>Vẽ Sprite cho Brick</w:t>
-      </w:r>
-    </w:p>
-    <w:p>
-      <w:r>
-        <w:t>Vẽ Sprite cho Power up</w:t>
-      </w:r>
-    </w:p>
-    <w:p>
-      <w:r>
-        <w:t>GameManager: lobby</w:t>
-      </w:r>
-    </w:p>
-    <w:p>
-      <w:r>
-        <w:t>Nghiên cứu Multiplayer</w:t>
-      </w:r>
-    </w:p>
-    <w:p>
-      <w:pPr>
-        <w:pStyle w:val="Heading4"/>
-      </w:pPr>
-      <w:r>
-        <w:t>Ý tưởng mới:</w:t>
-      </w:r>
-      <w:r>
-        <w:t xml:space="preserve"> </w:t>
-      </w:r>
-      <w:r>
-        <w:t>Boss nguyên tố:</w:t>
-      </w:r>
-      <w:r>
-        <w:t xml:space="preserve"> </w:t>
-      </w:r>
-    </w:p>
-    <w:p>
-      <w:r>
-        <w:t>Máu: 20</w:t>
-      </w:r>
-    </w:p>
-    <w:p>
-      <w:r>
-        <w:t>Đồng hành với Boss là 4 loại gạch nguyên tố xuất hiện thường xuyên trong trận</w:t>
-      </w:r>
-    </w:p>
-    <w:p>
-      <w:r>
-        <w:t>Trạng thái của boss được miêu tả bằng 1 trong 4 loại nguyên tố: Fire, Earth, Air, Water</w:t>
-      </w:r>
-    </w:p>
-    <w:p>
-      <w:r>
-        <w:t>Bóng lúc này cũng sẽ thuộc 1 trong 4 trạng thái trên</w:t>
-      </w:r>
-      <w:r>
-        <w:t>. Trạng thái của Boss sẽ đổi sang một nguyên tố ngẫu nhiên sau mỗi 30s</w:t>
-      </w:r>
-      <w:r>
-        <w:t xml:space="preserve">. </w:t>
-      </w:r>
-    </w:p>
-    <w:p>
-      <w:r>
-        <w:t xml:space="preserve">Boss chỉ nhận sát thương khi </w:t>
-      </w:r>
-      <w:r>
-        <w:t>ta bắn trúng Brick có cùng nguyên tố với Boss</w:t>
-      </w:r>
-    </w:p>
-    <w:p>
-      <w:pPr>
-        <w:pStyle w:val="Heading3"/>
-      </w:pPr>
-      <w:r>
-        <w:t>Nhận xét Task hiện tại</w:t>
-      </w:r>
-    </w:p>
-    <w:p>
-      <w:r>
-        <w:t xml:space="preserve">Diễn: </w:t>
-      </w:r>
-      <w:r>
-        <w:t>Hệ thống Trail thiết kế chưa tốt. Diễn đang triển khai lại “GameObject trong GameObject”. Giải pháp là nên coi Trail như một GameObject. Trong hàm update() của Ball thì sẽ tạo Trail sau mỗi khoảng thời gian</w:t>
-      </w:r>
-    </w:p>
-    <w:p>
-      <w:r>
-        <w:t>Tên biến thống nhất là camelCase</w:t>
-      </w:r>
-    </w:p>
-    <w:p>
-      <w:r>
-        <w:t>Thêm luật cho vấn đề sửa code người khác</w:t>
-      </w:r>
-    </w:p>
-    <w:p>
-      <w:pPr>
-        <w:pStyle w:val="Heading2"/>
-      </w:pPr>
-      <w:r>
-        <w:t>Task lần 3</w:t>
-      </w:r>
-    </w:p>
-    <w:p>
-      <w:pPr>
-        <w:pStyle w:val="Heading3"/>
-      </w:pPr>
-      <w:r>
-        <w:t>Cường</w:t>
-      </w:r>
-    </w:p>
-    <w:p>
-      <w:r>
-        <w:t>Làm hệ thống Account và TopPlayer</w:t>
-      </w:r>
-    </w:p>
-    <w:p>
-      <w:pPr>
-        <w:pStyle w:val="Heading3"/>
-      </w:pPr>
-      <w:r>
         <w:t>Tô Đức Anh</w:t>
       </w:r>
     </w:p>

</xml_diff>

<commit_message>
fix(viec can lam.docx): thay đổi việc của cường
</commit_message>
<xml_diff>
--- a/Việc cần làm.docx
+++ b/Việc cần làm.docx
@@ -755,32 +755,10 @@
     </w:p>
     <w:p>
       <w:r>
-        <w:t>Tạo Boss và 1 hoặc 2 Brick mới cho game</w:t>
-      </w:r>
-    </w:p>
-    <w:p>
-      <w:r>
-        <w:t>Gợi ý</w:t>
-      </w:r>
-      <w:r>
-        <w:t xml:space="preserve"> loại Brick mới:</w:t>
-      </w:r>
-    </w:p>
-    <w:p>
-      <w:r>
-        <w:t xml:space="preserve">VengefulBrick: Khi mất máu hoàn toàn </w:t>
-      </w:r>
-      <w:r>
-        <w:t xml:space="preserve">sẽ phi về hướng paddle của người chơi, </w:t>
-      </w:r>
-      <w:r>
-        <w:t>nếu trúng paddle</w:t>
-      </w:r>
-      <w:r>
-        <w:t xml:space="preserve"> thì paddle sẽ bị tê liệt</w:t>
-      </w:r>
-      <w:r>
-        <w:t>(không thể sử dụng input)</w:t>
+        <w:t xml:space="preserve">Tạo Boss và </w:t>
+      </w:r>
+      <w:r>
+        <w:t>animation TNT để có xung kích bắn từ từ</w:t>
       </w:r>
     </w:p>
     <w:p>
@@ -821,7 +799,6 @@
         <w:pStyle w:val="Heading3"/>
       </w:pPr>
       <w:r>
-        <w:lastRenderedPageBreak/>
         <w:t>Tô Đức Anh</w:t>
       </w:r>
     </w:p>

</xml_diff>

<commit_message>
refactor(scene): move GameManager.java, Lobby.java, BattleManager.java to scene package
</commit_message>
<xml_diff>
--- a/Việc cần làm.docx
+++ b/Việc cần làm.docx
@@ -755,15 +755,32 @@
     </w:p>
     <w:p>
       <w:r>
-        <w:t xml:space="preserve">Tạo Boss và </w:t>
-      </w:r>
-      <w:r>
-        <w:t>animation TNT để có xung kích bắn từ từ</w:t>
-      </w:r>
-    </w:p>
-    <w:p>
-      <w:r>
-        <w:t>Này cường trao đổi t nhé, gọi điện thẳng cho t luôn</w:t>
+        <w:t>A</w:t>
+      </w:r>
+      <w:r>
+        <w:t>nimation TNT để có xung kích bắn từ từ</w:t>
+      </w:r>
+    </w:p>
+    <w:p>
+      <w:r>
+        <w:t>Làm hệ thống Account và TopPlayer</w:t>
+      </w:r>
+    </w:p>
+    <w:p>
+      <w:r>
+        <w:t xml:space="preserve">Tạo </w:t>
+      </w:r>
+      <w:r>
+        <w:t>Score</w:t>
+      </w:r>
+      <w:r>
+        <w:t xml:space="preserve">UI </w:t>
+      </w:r>
+      <w:r>
+        <w:t xml:space="preserve">và LevelUI </w:t>
+      </w:r>
+      <w:r>
+        <w:t xml:space="preserve">cho scoreboard </w:t>
       </w:r>
     </w:p>
     <w:p>
@@ -781,20 +798,10 @@
     </w:p>
     <w:p>
       <w:r>
-        <w:t>Làm hệ thống Account và TopPlayer</w:t>
-      </w:r>
-    </w:p>
-    <w:p>
-      <w:r>
         <w:t>Hệ thống multiplayer</w:t>
       </w:r>
     </w:p>
     <w:p>
-      <w:r>
-        <w:t>Tạo Scene chọn Level</w:t>
-      </w:r>
-    </w:p>
-    <w:p>
       <w:pPr>
         <w:pStyle w:val="Heading3"/>
       </w:pPr>
@@ -807,12 +814,26 @@
         <w:t>Nghiên cứu J</w:t>
       </w:r>
       <w:r>
-        <w:t>U</w:t>
+        <w:t>u</w:t>
       </w:r>
       <w:r>
         <w:t>nit</w:t>
       </w:r>
     </w:p>
+    <w:p>
+      <w:pPr>
+        <w:pStyle w:val="Heading2"/>
+      </w:pPr>
+      <w:r>
+        <w:t>Pending</w:t>
+      </w:r>
+    </w:p>
+    <w:p>
+      <w:r>
+        <w:t>Boss</w:t>
+      </w:r>
+    </w:p>
+    <w:p/>
     <w:p/>
     <w:p/>
     <w:p/>

</xml_diff>

<commit_message>
feat: new task for Dien
</commit_message>
<xml_diff>
--- a/Việc cần làm.docx
+++ b/Việc cần làm.docx
@@ -722,28 +722,136 @@
       </w:r>
     </w:p>
     <w:p>
-      <w:r>
-        <w:t>SaveAndLoad: Những thứ cần lưu</w:t>
+      <w:pPr>
+        <w:rPr>
+          <w:b/>
+          <w:bCs/>
+        </w:rPr>
+      </w:pPr>
+      <w:r>
+        <w:rPr>
+          <w:b/>
+          <w:bCs/>
+        </w:rPr>
+        <w:t xml:space="preserve">SaveAndLoad: </w:t>
+      </w:r>
+    </w:p>
+    <w:p>
+      <w:r>
+        <w:t>-</w:t>
+      </w:r>
+      <w:r>
+        <w:t xml:space="preserve">Trạng thái game: </w:t>
+      </w:r>
+      <w:r>
+        <w:t xml:space="preserve">Thực hiện hành động Save khi người chơi ấn Pause rồi Return to Lobby. </w:t>
+      </w:r>
+      <w:r>
+        <w:t>Những thứ cần lưu</w:t>
       </w:r>
       <w:r>
         <w:br/>
-        <w:t>+Vị trí gạch</w:t>
-      </w:r>
-    </w:p>
-    <w:p>
-      <w:r>
-        <w:t>+Vị trí bóng và dx, dy của bóng</w:t>
-      </w:r>
-    </w:p>
-    <w:p>
-      <w:r>
-        <w:t>+Vị trí paddle</w:t>
+        <w:t>+</w:t>
+      </w:r>
+      <w:r>
+        <w:t>Brick: x, y, loại gạch</w:t>
+      </w:r>
+    </w:p>
+    <w:p>
+      <w:r>
+        <w:t>+</w:t>
+      </w:r>
+      <w:r>
+        <w:t xml:space="preserve">Ball: </w:t>
+      </w:r>
+      <w:r>
+        <w:t>Vị trí bóng và dx, dy của bóng</w:t>
+      </w:r>
+    </w:p>
+    <w:p>
+      <w:r>
+        <w:t>+</w:t>
+      </w:r>
+      <w:r>
+        <w:t xml:space="preserve">Paddle: </w:t>
+      </w:r>
+      <w:r>
+        <w:t>Vị trí paddle</w:t>
       </w:r>
     </w:p>
     <w:p>
       <w:r>
         <w:t>+Các Power-up hiện có</w:t>
       </w:r>
+      <w:r>
+        <w:t xml:space="preserve">: vị trí, loại </w:t>
+      </w:r>
+    </w:p>
+    <w:p>
+      <w:r>
+        <w:t>-Phương pháp lưu trạng thái: mỗi GameObject sẽ có một hàm tojson() để xuất file json, lưu vào máy. Đến lúc cần load lại từ bộ nhớ chuyển nó thành Object cần dùng</w:t>
+      </w:r>
+    </w:p>
+    <w:p>
+      <w:r>
+        <w:t>-</w:t>
+      </w:r>
+      <w:r>
+        <w:t>Load lại trạng thái game</w:t>
+      </w:r>
+      <w:r>
+        <w:t xml:space="preserve"> của level cuối cùng</w:t>
+      </w:r>
+      <w:r>
+        <w:t xml:space="preserve"> đang chơi dở</w:t>
+      </w:r>
+      <w:r>
+        <w:t xml:space="preserve"> khi người chơi vào màn</w:t>
+      </w:r>
+      <w:r>
+        <w:t>. Level nào hoàn thành rồi thì thôi</w:t>
+      </w:r>
+    </w:p>
+    <w:p>
+      <w:r>
+        <w:t>-</w:t>
+      </w:r>
+      <w:r>
+        <w:t>Khi người chơi thoát game tức ấn quit thì cần phải lưu</w:t>
+      </w:r>
+      <w:r>
+        <w:br/>
+        <w:t>+Level</w:t>
+      </w:r>
+    </w:p>
+    <w:p>
+      <w:r>
+        <w:t>+Tên người chơi hiện tại</w:t>
+      </w:r>
+    </w:p>
+    <w:p>
+      <w:r>
+        <w:t>-Khi load vào Lobby:</w:t>
+      </w:r>
+    </w:p>
+    <w:p>
+      <w:r>
+        <w:t>+Có một dòng chữ xin chào : &lt;Tên người chơi trước đó&gt;</w:t>
+      </w:r>
+    </w:p>
+    <w:p>
+      <w:r>
+        <w:t>-Cập nhật score mỗi lần chết hoặc qua màn</w:t>
+      </w:r>
+    </w:p>
+    <w:p>
+      <w:r>
+        <w:lastRenderedPageBreak/>
+        <w:t>-</w:t>
+      </w:r>
+      <w:r>
+        <w:t>Toàn bộ những thứ này sẽ lưu vào file json</w:t>
+      </w:r>
     </w:p>
     <w:p>
       <w:pPr>
@@ -771,16 +879,12 @@
         <w:t xml:space="preserve">Tạo </w:t>
       </w:r>
       <w:r>
-        <w:t>Score</w:t>
-      </w:r>
-      <w:r>
-        <w:t xml:space="preserve">UI </w:t>
-      </w:r>
-      <w:r>
-        <w:t xml:space="preserve">và LevelUI </w:t>
-      </w:r>
-      <w:r>
-        <w:t xml:space="preserve">cho scoreboard </w:t>
+        <w:t>leaderboard</w:t>
+      </w:r>
+    </w:p>
+    <w:p>
+      <w:r>
+        <w:t>Tạo UI để chọn level</w:t>
       </w:r>
     </w:p>
     <w:p>

</xml_diff>